<commit_message>
Changed the requirements document and project proposal to focus on traceability and transparency
</commit_message>
<xml_diff>
--- a/Deliverables/Requirements Document.docx
+++ b/Deliverables/Requirements Document.docx
@@ -81,51 +81,7 @@
           <w:szCs w:val="24"/>
           <w:lang w:val="en-US"/>
         </w:rPr>
-        <w:t xml:space="preserve">The agricultural supply chain in Kenya faces significant inefficiencies, a lack of transparency, and financial losses due to </w:t>
-      </w:r>
-      <w:r>
-        <w:rPr>
-          <w:rFonts w:ascii="Aptos" w:hAnsi="Aptos" w:eastAsia="Aptos" w:cs="Aptos"/>
-          <w:noProof w:val="0"/>
-          <w:color w:val="auto"/>
-          <w:sz w:val="24"/>
-          <w:szCs w:val="24"/>
-          <w:lang w:val="en-US"/>
-        </w:rPr>
-        <w:t>middlemen</w:t>
-      </w:r>
-      <w:r>
-        <w:rPr>
-          <w:rFonts w:ascii="Aptos" w:hAnsi="Aptos" w:eastAsia="Aptos" w:cs="Aptos"/>
-          <w:noProof w:val="0"/>
-          <w:color w:val="auto"/>
-          <w:sz w:val="24"/>
-          <w:szCs w:val="24"/>
-          <w:lang w:val="en-US"/>
-        </w:rPr>
-        <w:t xml:space="preserve"> and fraud. This project aims to leverage blockchain technology to create a decentralized and verifiable system that enhances traceability, reduces fraud, and streamlines operations. By </w:t>
-      </w:r>
-      <w:r>
-        <w:rPr>
-          <w:rFonts w:ascii="Aptos" w:hAnsi="Aptos" w:eastAsia="Aptos" w:cs="Aptos"/>
-          <w:noProof w:val="0"/>
-          <w:color w:val="auto"/>
-          <w:sz w:val="24"/>
-          <w:szCs w:val="24"/>
-          <w:lang w:val="en-US"/>
-        </w:rPr>
-        <w:t>eliminating</w:t>
-      </w:r>
-      <w:r>
-        <w:rPr>
-          <w:rFonts w:ascii="Aptos" w:hAnsi="Aptos" w:eastAsia="Aptos" w:cs="Aptos"/>
-          <w:noProof w:val="0"/>
-          <w:color w:val="auto"/>
-          <w:sz w:val="24"/>
-          <w:szCs w:val="24"/>
-          <w:lang w:val="en-US"/>
-        </w:rPr>
-        <w:t xml:space="preserve"> intermediaries, our blockchain-based agricultural broker ensures that farmers and consumers can transact directly through a secure digital marketplace, accessible via mobile devices.</w:t>
+        <w:t>The agricultural supply chain in Kenya faces significant inefficiencies, a lack of transparency, and challenges in verifying the origin and quality of produce. This project aims to leverage blockchain technology to create a decentralized and verifiable system that enhances traceability and transparency, ensuring that every product's journey is recorded and accessible to all stakeholders. Market accessibility is improved as a secondary benefit.</w:t>
       </w:r>
     </w:p>
     <w:p>
@@ -188,26 +144,28 @@
     </w:p>
     <w:p>
       <w:pPr>
+        <w:pStyle w:val="Normal"/>
         <w:spacing w:before="240" w:beforeAutospacing="off" w:after="240" w:afterAutospacing="off"/>
-        <w:rPr>
-          <w:rFonts w:ascii="Aptos" w:hAnsi="Aptos" w:eastAsia="Aptos" w:cs="Aptos"/>
-          <w:noProof w:val="0"/>
-          <w:color w:val="auto"/>
-          <w:sz w:val="24"/>
-          <w:szCs w:val="24"/>
-          <w:lang w:val="en-US"/>
-        </w:rPr>
-      </w:pPr>
-      <w:r>
-        <w:rPr>
-          <w:rFonts w:ascii="Aptos" w:hAnsi="Aptos" w:eastAsia="Aptos" w:cs="Aptos"/>
-          <w:noProof w:val="0"/>
-          <w:color w:val="auto"/>
-          <w:sz w:val="24"/>
-          <w:szCs w:val="24"/>
-          <w:lang w:val="en-US"/>
-        </w:rPr>
-        <w:t>The agricultural market suffers from significant challenges, including:</w:t>
+        <w:ind w:left="0"/>
+        <w:rPr>
+          <w:rFonts w:ascii="Aptos" w:hAnsi="Aptos" w:eastAsia="Aptos" w:cs="Aptos"/>
+          <w:noProof w:val="0"/>
+          <w:color w:val="auto"/>
+          <w:sz w:val="24"/>
+          <w:szCs w:val="24"/>
+          <w:lang w:val="en-US"/>
+        </w:rPr>
+      </w:pPr>
+      <w:r>
+        <w:rPr>
+          <w:rFonts w:ascii="Aptos" w:hAnsi="Aptos" w:eastAsia="Aptos" w:cs="Aptos"/>
+          <w:noProof w:val="0"/>
+          <w:color w:val="auto"/>
+          <w:sz w:val="24"/>
+          <w:szCs w:val="24"/>
+          <w:lang w:val="en-US"/>
+        </w:rPr>
+        <w:t>The agricultural market suffers from:</w:t>
       </w:r>
     </w:p>
     <w:p>
@@ -217,39 +175,14 @@
           <w:ilvl w:val="0"/>
           <w:numId w:val="34"/>
         </w:numPr>
-        <w:spacing w:before="240" w:beforeAutospacing="off" w:after="240" w:afterAutospacing="off"/>
-        <w:rPr>
-          <w:rFonts w:ascii="Aptos" w:hAnsi="Aptos" w:eastAsia="Aptos" w:cs="Aptos"/>
-          <w:noProof w:val="0"/>
-          <w:color w:val="auto"/>
-          <w:sz w:val="24"/>
-          <w:szCs w:val="24"/>
-          <w:lang w:val="en-US"/>
-        </w:rPr>
-      </w:pPr>
-      <w:r>
-        <w:rPr>
-          <w:rFonts w:ascii="Aptos" w:hAnsi="Aptos" w:eastAsia="Aptos" w:cs="Aptos"/>
-          <w:b w:val="1"/>
-          <w:bCs w:val="1"/>
-          <w:noProof w:val="0"/>
-          <w:color w:val="auto"/>
-          <w:sz w:val="24"/>
-          <w:szCs w:val="24"/>
-          <w:lang w:val="en-US"/>
-        </w:rPr>
-        <w:t>Lack of Transparency:</w:t>
-      </w:r>
-      <w:r>
-        <w:rPr>
-          <w:rFonts w:ascii="Aptos" w:hAnsi="Aptos" w:eastAsia="Aptos" w:cs="Aptos"/>
-          <w:noProof w:val="0"/>
-          <w:color w:val="auto"/>
-          <w:sz w:val="24"/>
-          <w:szCs w:val="24"/>
-          <w:lang w:val="en-US"/>
-        </w:rPr>
-        <w:t xml:space="preserve"> Farmers and consumers struggle to verify produce authenticity and origin.</w:t>
+        <w:rPr>
+          <w:sz w:val="24"/>
+          <w:szCs w:val="24"/>
+        </w:rPr>
+      </w:pPr>
+      <w:r>
+        <w:rPr/>
+        <w:t>Lack of Traceability: Inability to verify the origin, quality, and journey of agricultural products.</w:t>
       </w:r>
     </w:p>
     <w:p>
@@ -259,39 +192,14 @@
           <w:ilvl w:val="0"/>
           <w:numId w:val="34"/>
         </w:numPr>
-        <w:spacing w:before="240" w:beforeAutospacing="off" w:after="240" w:afterAutospacing="off"/>
-        <w:rPr>
-          <w:rFonts w:ascii="Aptos" w:hAnsi="Aptos" w:eastAsia="Aptos" w:cs="Aptos"/>
-          <w:noProof w:val="0"/>
-          <w:color w:val="auto"/>
-          <w:sz w:val="24"/>
-          <w:szCs w:val="24"/>
-          <w:lang w:val="en-US"/>
-        </w:rPr>
-      </w:pPr>
-      <w:r>
-        <w:rPr>
-          <w:rFonts w:ascii="Aptos" w:hAnsi="Aptos" w:eastAsia="Aptos" w:cs="Aptos"/>
-          <w:b w:val="1"/>
-          <w:bCs w:val="1"/>
-          <w:noProof w:val="0"/>
-          <w:color w:val="auto"/>
-          <w:sz w:val="24"/>
-          <w:szCs w:val="24"/>
-          <w:lang w:val="en-US"/>
-        </w:rPr>
-        <w:t>Middlemen Exploitation:</w:t>
-      </w:r>
-      <w:r>
-        <w:rPr>
-          <w:rFonts w:ascii="Aptos" w:hAnsi="Aptos" w:eastAsia="Aptos" w:cs="Aptos"/>
-          <w:noProof w:val="0"/>
-          <w:color w:val="auto"/>
-          <w:sz w:val="24"/>
-          <w:szCs w:val="24"/>
-          <w:lang w:val="en-US"/>
-        </w:rPr>
-        <w:t xml:space="preserve"> Unfair pricing models favor intermediaries over farmers and consumers.</w:t>
+        <w:rPr>
+          <w:sz w:val="24"/>
+          <w:szCs w:val="24"/>
+        </w:rPr>
+      </w:pPr>
+      <w:r>
+        <w:rPr/>
+        <w:t>Lack of Transparency: Farmers and buyers cannot access reliable information about product authenticity or pricing.</w:t>
       </w:r>
     </w:p>
     <w:p>
@@ -301,115 +209,65 @@
           <w:ilvl w:val="0"/>
           <w:numId w:val="34"/>
         </w:numPr>
+        <w:rPr>
+          <w:sz w:val="24"/>
+          <w:szCs w:val="24"/>
+        </w:rPr>
+      </w:pPr>
+      <w:r>
+        <w:rPr/>
+        <w:t>Limited Market Access: Small-scale farmers lack direct access to high-value buyers.</w:t>
+      </w:r>
+    </w:p>
+    <w:p>
+      <w:pPr>
+        <w:pStyle w:val="ListParagraph"/>
         <w:spacing w:before="240" w:beforeAutospacing="off" w:after="240" w:afterAutospacing="off"/>
-        <w:rPr>
-          <w:rFonts w:ascii="Aptos" w:hAnsi="Aptos" w:eastAsia="Aptos" w:cs="Aptos"/>
-          <w:noProof w:val="0"/>
-          <w:color w:val="auto"/>
-          <w:sz w:val="24"/>
-          <w:szCs w:val="24"/>
-          <w:lang w:val="en-US"/>
-        </w:rPr>
-      </w:pPr>
-      <w:r>
+        <w:ind w:left="720"/>
+        <w:rPr>
+          <w:rFonts w:ascii="Aptos" w:hAnsi="Aptos" w:eastAsia="Aptos" w:cs="Aptos"/>
+          <w:noProof w:val="0"/>
+          <w:color w:val="auto"/>
+          <w:sz w:val="24"/>
+          <w:szCs w:val="24"/>
+          <w:lang w:val="en-US"/>
+        </w:rPr>
+      </w:pPr>
+    </w:p>
+    <w:p>
+      <w:pPr>
+        <w:pStyle w:val="Heading3"/>
+        <w:spacing w:before="281" w:beforeAutospacing="off" w:after="281" w:afterAutospacing="off"/>
         <w:rPr>
           <w:rFonts w:ascii="Aptos" w:hAnsi="Aptos" w:eastAsia="Aptos" w:cs="Aptos"/>
           <w:b w:val="1"/>
           <w:bCs w:val="1"/>
           <w:noProof w:val="0"/>
           <w:color w:val="auto"/>
-          <w:sz w:val="24"/>
-          <w:szCs w:val="24"/>
-          <w:lang w:val="en-US"/>
-        </w:rPr>
-        <w:t>Payment Delays &amp; Fraud:</w:t>
-      </w:r>
-      <w:r>
-        <w:rPr>
-          <w:rFonts w:ascii="Aptos" w:hAnsi="Aptos" w:eastAsia="Aptos" w:cs="Aptos"/>
-          <w:noProof w:val="0"/>
-          <w:color w:val="auto"/>
-          <w:sz w:val="24"/>
-          <w:szCs w:val="24"/>
-          <w:lang w:val="en-US"/>
-        </w:rPr>
-        <w:t xml:space="preserve"> Farmers face non-payments and delayed settlements.</w:t>
+          <w:sz w:val="28"/>
+          <w:szCs w:val="28"/>
+          <w:lang w:val="en-US"/>
+        </w:rPr>
+      </w:pPr>
+      <w:r>
+        <w:rPr>
+          <w:rFonts w:ascii="Aptos" w:hAnsi="Aptos" w:eastAsia="Aptos" w:cs="Aptos"/>
+          <w:b w:val="1"/>
+          <w:bCs w:val="1"/>
+          <w:noProof w:val="0"/>
+          <w:color w:val="auto"/>
+          <w:sz w:val="28"/>
+          <w:szCs w:val="28"/>
+          <w:lang w:val="en-US"/>
+        </w:rPr>
+        <w:t>Justification</w:t>
       </w:r>
     </w:p>
     <w:p>
       <w:pPr>
-        <w:pStyle w:val="ListParagraph"/>
-        <w:numPr>
-          <w:ilvl w:val="0"/>
-          <w:numId w:val="34"/>
-        </w:numPr>
+        <w:pStyle w:val="Normal"/>
         <w:spacing w:before="240" w:beforeAutospacing="off" w:after="240" w:afterAutospacing="off"/>
-        <w:rPr>
-          <w:rFonts w:ascii="Aptos" w:hAnsi="Aptos" w:eastAsia="Aptos" w:cs="Aptos"/>
-          <w:noProof w:val="0"/>
-          <w:color w:val="auto"/>
-          <w:sz w:val="24"/>
-          <w:szCs w:val="24"/>
-          <w:lang w:val="en-US"/>
-        </w:rPr>
-      </w:pPr>
-      <w:r>
-        <w:rPr>
-          <w:rFonts w:ascii="Aptos" w:hAnsi="Aptos" w:eastAsia="Aptos" w:cs="Aptos"/>
-          <w:b w:val="1"/>
-          <w:bCs w:val="1"/>
-          <w:noProof w:val="0"/>
-          <w:color w:val="auto"/>
-          <w:sz w:val="24"/>
-          <w:szCs w:val="24"/>
-          <w:lang w:val="en-US"/>
-        </w:rPr>
-        <w:t>Limited Market Access:</w:t>
-      </w:r>
-      <w:r>
-        <w:rPr>
-          <w:rFonts w:ascii="Aptos" w:hAnsi="Aptos" w:eastAsia="Aptos" w:cs="Aptos"/>
-          <w:noProof w:val="0"/>
-          <w:color w:val="auto"/>
-          <w:sz w:val="24"/>
-          <w:szCs w:val="24"/>
-          <w:lang w:val="en-US"/>
-        </w:rPr>
-        <w:t xml:space="preserve"> Small-scale farmers lack direct access to high-value buyers.</w:t>
-      </w:r>
-    </w:p>
-    <w:p>
-      <w:pPr>
-        <w:pStyle w:val="Heading3"/>
-        <w:spacing w:before="281" w:beforeAutospacing="off" w:after="281" w:afterAutospacing="off"/>
-        <w:rPr>
-          <w:rFonts w:ascii="Aptos" w:hAnsi="Aptos" w:eastAsia="Aptos" w:cs="Aptos"/>
-          <w:b w:val="1"/>
-          <w:bCs w:val="1"/>
-          <w:noProof w:val="0"/>
-          <w:color w:val="auto"/>
-          <w:sz w:val="28"/>
-          <w:szCs w:val="28"/>
-          <w:lang w:val="en-US"/>
-        </w:rPr>
-      </w:pPr>
-      <w:r>
-        <w:rPr>
-          <w:rFonts w:ascii="Aptos" w:hAnsi="Aptos" w:eastAsia="Aptos" w:cs="Aptos"/>
-          <w:b w:val="1"/>
-          <w:bCs w:val="1"/>
-          <w:noProof w:val="0"/>
-          <w:color w:val="auto"/>
-          <w:sz w:val="28"/>
-          <w:szCs w:val="28"/>
-          <w:lang w:val="en-US"/>
-        </w:rPr>
-        <w:t>Justification</w:t>
-      </w:r>
-    </w:p>
-    <w:p>
-      <w:pPr>
-        <w:spacing w:before="240" w:beforeAutospacing="off" w:after="240" w:afterAutospacing="off"/>
+        <w:ind w:left="0"/>
         <w:rPr>
           <w:rFonts w:ascii="Aptos" w:hAnsi="Aptos" w:eastAsia="Aptos" w:cs="Aptos"/>
           <w:noProof w:val="0"/>
@@ -438,39 +296,14 @@
           <w:ilvl w:val="0"/>
           <w:numId w:val="35"/>
         </w:numPr>
-        <w:spacing w:before="240" w:beforeAutospacing="off" w:after="240" w:afterAutospacing="off"/>
-        <w:rPr>
-          <w:rFonts w:ascii="Aptos" w:hAnsi="Aptos" w:eastAsia="Aptos" w:cs="Aptos"/>
-          <w:noProof w:val="0"/>
-          <w:color w:val="auto"/>
-          <w:sz w:val="24"/>
-          <w:szCs w:val="24"/>
-          <w:lang w:val="en-US"/>
-        </w:rPr>
-      </w:pPr>
-      <w:r>
-        <w:rPr>
-          <w:rFonts w:ascii="Aptos" w:hAnsi="Aptos" w:eastAsia="Aptos" w:cs="Aptos"/>
-          <w:b w:val="1"/>
-          <w:bCs w:val="1"/>
-          <w:noProof w:val="0"/>
-          <w:color w:val="auto"/>
-          <w:sz w:val="24"/>
-          <w:szCs w:val="24"/>
-          <w:lang w:val="en-US"/>
-        </w:rPr>
-        <w:t>Creating a decentralized and tamper-proof marketplace</w:t>
-      </w:r>
-      <w:r>
-        <w:rPr>
-          <w:rFonts w:ascii="Aptos" w:hAnsi="Aptos" w:eastAsia="Aptos" w:cs="Aptos"/>
-          <w:noProof w:val="0"/>
-          <w:color w:val="auto"/>
-          <w:sz w:val="24"/>
-          <w:szCs w:val="24"/>
-          <w:lang w:val="en-US"/>
-        </w:rPr>
-        <w:t xml:space="preserve"> where every transaction is recorded immutably.</w:t>
+        <w:rPr>
+          <w:sz w:val="24"/>
+          <w:szCs w:val="24"/>
+        </w:rPr>
+      </w:pPr>
+      <w:r>
+        <w:rPr/>
+        <w:t>Ensuring Traceability: Providing a verifiable record of product origins and journeys.</w:t>
       </w:r>
     </w:p>
     <w:p>
@@ -480,39 +313,14 @@
           <w:ilvl w:val="0"/>
           <w:numId w:val="35"/>
         </w:numPr>
-        <w:spacing w:before="240" w:beforeAutospacing="off" w:after="240" w:afterAutospacing="off"/>
-        <w:rPr>
-          <w:rFonts w:ascii="Aptos" w:hAnsi="Aptos" w:eastAsia="Aptos" w:cs="Aptos"/>
-          <w:noProof w:val="0"/>
-          <w:color w:val="auto"/>
-          <w:sz w:val="24"/>
-          <w:szCs w:val="24"/>
-          <w:lang w:val="en-US"/>
-        </w:rPr>
-      </w:pPr>
-      <w:r>
-        <w:rPr>
-          <w:rFonts w:ascii="Aptos" w:hAnsi="Aptos" w:eastAsia="Aptos" w:cs="Aptos"/>
-          <w:b w:val="1"/>
-          <w:bCs w:val="1"/>
-          <w:noProof w:val="0"/>
-          <w:color w:val="auto"/>
-          <w:sz w:val="24"/>
-          <w:szCs w:val="24"/>
-          <w:lang w:val="en-US"/>
-        </w:rPr>
-        <w:t>Automating payments through smart contracts</w:t>
-      </w:r>
-      <w:r>
-        <w:rPr>
-          <w:rFonts w:ascii="Aptos" w:hAnsi="Aptos" w:eastAsia="Aptos" w:cs="Aptos"/>
-          <w:noProof w:val="0"/>
-          <w:color w:val="auto"/>
-          <w:sz w:val="24"/>
-          <w:szCs w:val="24"/>
-          <w:lang w:val="en-US"/>
-        </w:rPr>
-        <w:t>, ensuring instant and secure settlements.</w:t>
+        <w:rPr>
+          <w:sz w:val="24"/>
+          <w:szCs w:val="24"/>
+        </w:rPr>
+      </w:pPr>
+      <w:r>
+        <w:rPr/>
+        <w:t>Enhancing Transparency: Making all transactions and product information publicly visible on the blockchain.</w:t>
       </w:r>
     </w:p>
     <w:p>
@@ -522,104 +330,30 @@
           <w:ilvl w:val="0"/>
           <w:numId w:val="35"/>
         </w:numPr>
-        <w:spacing w:before="240" w:beforeAutospacing="off" w:after="240" w:afterAutospacing="off"/>
-        <w:rPr>
-          <w:rFonts w:ascii="Aptos" w:hAnsi="Aptos" w:eastAsia="Aptos" w:cs="Aptos"/>
-          <w:noProof w:val="0"/>
-          <w:color w:val="auto"/>
-          <w:sz w:val="24"/>
-          <w:szCs w:val="24"/>
-          <w:lang w:val="en-US"/>
-        </w:rPr>
-      </w:pPr>
-      <w:r>
-        <w:rPr>
-          <w:rFonts w:ascii="Aptos" w:hAnsi="Aptos" w:eastAsia="Aptos" w:cs="Aptos"/>
-          <w:b w:val="1"/>
-          <w:bCs w:val="1"/>
-          <w:noProof w:val="0"/>
-          <w:color w:val="auto"/>
-          <w:sz w:val="24"/>
-          <w:szCs w:val="24"/>
-          <w:lang w:val="en-US"/>
-        </w:rPr>
-        <w:t>Enabling fair pricing through AI-driven analytics</w:t>
-      </w:r>
-      <w:r>
-        <w:rPr>
-          <w:rFonts w:ascii="Aptos" w:hAnsi="Aptos" w:eastAsia="Aptos" w:cs="Aptos"/>
-          <w:noProof w:val="0"/>
-          <w:color w:val="auto"/>
-          <w:sz w:val="24"/>
-          <w:szCs w:val="24"/>
-          <w:lang w:val="en-US"/>
-        </w:rPr>
-        <w:t xml:space="preserve">, reducing reliance on exploitative </w:t>
-      </w:r>
-      <w:r>
-        <w:rPr>
-          <w:rFonts w:ascii="Aptos" w:hAnsi="Aptos" w:eastAsia="Aptos" w:cs="Aptos"/>
-          <w:noProof w:val="0"/>
-          <w:color w:val="auto"/>
-          <w:sz w:val="24"/>
-          <w:szCs w:val="24"/>
-          <w:lang w:val="en-US"/>
-        </w:rPr>
-        <w:t>middlemen</w:t>
-      </w:r>
-      <w:r>
-        <w:rPr>
-          <w:rFonts w:ascii="Aptos" w:hAnsi="Aptos" w:eastAsia="Aptos" w:cs="Aptos"/>
-          <w:noProof w:val="0"/>
-          <w:color w:val="auto"/>
-          <w:sz w:val="24"/>
-          <w:szCs w:val="24"/>
-          <w:lang w:val="en-US"/>
-        </w:rPr>
-        <w:t>.</w:t>
+        <w:rPr>
+          <w:sz w:val="24"/>
+          <w:szCs w:val="24"/>
+        </w:rPr>
+      </w:pPr>
+      <w:r>
+        <w:rPr/>
+        <w:t>Improving Market Accessibility: Allowing farmers to connect with buyers more easily .</w:t>
       </w:r>
     </w:p>
     <w:p>
       <w:pPr>
         <w:pStyle w:val="ListParagraph"/>
-        <w:numPr>
-          <w:ilvl w:val="0"/>
-          <w:numId w:val="35"/>
-        </w:numPr>
         <w:spacing w:before="240" w:beforeAutospacing="off" w:after="240" w:afterAutospacing="off"/>
-        <w:rPr>
-          <w:rFonts w:ascii="Aptos" w:hAnsi="Aptos" w:eastAsia="Aptos" w:cs="Aptos"/>
-          <w:noProof w:val="0"/>
-          <w:color w:val="auto"/>
-          <w:sz w:val="24"/>
-          <w:szCs w:val="24"/>
-          <w:lang w:val="en-US"/>
-        </w:rPr>
-      </w:pPr>
-      <w:r>
-        <w:rPr>
-          <w:rFonts w:ascii="Aptos" w:hAnsi="Aptos" w:eastAsia="Aptos" w:cs="Aptos"/>
-          <w:b w:val="1"/>
-          <w:bCs w:val="1"/>
-          <w:noProof w:val="0"/>
-          <w:color w:val="auto"/>
-          <w:sz w:val="24"/>
-          <w:szCs w:val="24"/>
-          <w:lang w:val="en-US"/>
-        </w:rPr>
-        <w:t>Improving accessibility</w:t>
-      </w:r>
-      <w:r>
-        <w:rPr>
-          <w:rFonts w:ascii="Aptos" w:hAnsi="Aptos" w:eastAsia="Aptos" w:cs="Aptos"/>
-          <w:noProof w:val="0"/>
-          <w:color w:val="auto"/>
-          <w:sz w:val="24"/>
-          <w:szCs w:val="24"/>
-          <w:lang w:val="en-US"/>
-        </w:rPr>
-        <w:t>, allowing farmers to sell produce without requiring prior connections.</w:t>
-      </w:r>
+        <w:ind w:left="720"/>
+        <w:rPr>
+          <w:rFonts w:ascii="Aptos" w:hAnsi="Aptos" w:eastAsia="Aptos" w:cs="Aptos"/>
+          <w:noProof w:val="0"/>
+          <w:color w:val="auto"/>
+          <w:sz w:val="24"/>
+          <w:szCs w:val="24"/>
+          <w:lang w:val="en-US"/>
+        </w:rPr>
+      </w:pPr>
     </w:p>
     <w:p>
       <w:pPr>
@@ -2347,38 +2081,69 @@
         </w:numPr>
         <w:spacing w:before="240" w:beforeAutospacing="off" w:after="240" w:afterAutospacing="off"/>
         <w:rPr>
-          <w:rFonts w:ascii="Aptos" w:hAnsi="Aptos" w:eastAsia="Aptos" w:cs="Aptos"/>
-          <w:noProof w:val="0"/>
-          <w:color w:val="auto"/>
-          <w:sz w:val="24"/>
-          <w:szCs w:val="24"/>
-          <w:lang w:val="en-US"/>
-        </w:rPr>
-      </w:pPr>
-      <w:r>
-        <w:rPr>
-          <w:rFonts w:ascii="Aptos" w:hAnsi="Aptos" w:eastAsia="Aptos" w:cs="Aptos"/>
+          <w:rFonts w:ascii="system-ui" w:hAnsi="system-ui" w:eastAsia="system-ui" w:cs="system-ui"/>
+          <w:b w:val="0"/>
+          <w:bCs w:val="0"/>
+          <w:i w:val="0"/>
+          <w:iCs w:val="0"/>
+          <w:caps w:val="0"/>
+          <w:smallCaps w:val="0"/>
+          <w:noProof w:val="0"/>
+          <w:color w:val="auto"/>
+          <w:sz w:val="24"/>
+          <w:szCs w:val="24"/>
+          <w:lang w:val="en-US"/>
+        </w:rPr>
+      </w:pPr>
+      <w:r>
+        <w:rPr>
+          <w:rFonts w:ascii="system-ui" w:hAnsi="system-ui" w:eastAsia="system-ui" w:cs="system-ui"/>
           <w:b w:val="1"/>
           <w:bCs w:val="1"/>
-          <w:noProof w:val="0"/>
-          <w:color w:val="auto"/>
-          <w:sz w:val="24"/>
-          <w:szCs w:val="24"/>
-          <w:lang w:val="en-US"/>
-        </w:rPr>
-        <w:t>User Dashboard:</w:t>
-      </w:r>
-      <w:r>
-        <w:rPr>
-          <w:rFonts w:ascii="Aptos" w:hAnsi="Aptos" w:eastAsia="Aptos" w:cs="Aptos"/>
-          <w:noProof w:val="0"/>
-          <w:color w:val="auto"/>
-          <w:sz w:val="24"/>
-          <w:szCs w:val="24"/>
-          <w:lang w:val="en-US"/>
-        </w:rPr>
-        <w:t xml:space="preserve"> Comprehensive tracking for farmers, buyers, and distributors.</w:t>
-      </w:r>
+          <w:i w:val="0"/>
+          <w:iCs w:val="0"/>
+          <w:caps w:val="0"/>
+          <w:smallCaps w:val="0"/>
+          <w:noProof w:val="0"/>
+          <w:color w:val="auto"/>
+          <w:sz w:val="24"/>
+          <w:szCs w:val="24"/>
+          <w:lang w:val="en-US"/>
+        </w:rPr>
+        <w:t>Transparency Portal</w:t>
+      </w:r>
+      <w:r>
+        <w:rPr>
+          <w:rFonts w:ascii="system-ui" w:hAnsi="system-ui" w:eastAsia="system-ui" w:cs="system-ui"/>
+          <w:b w:val="0"/>
+          <w:bCs w:val="0"/>
+          <w:i w:val="0"/>
+          <w:iCs w:val="0"/>
+          <w:caps w:val="0"/>
+          <w:smallCaps w:val="0"/>
+          <w:noProof w:val="0"/>
+          <w:color w:val="auto"/>
+          <w:sz w:val="24"/>
+          <w:szCs w:val="24"/>
+          <w:lang w:val="en-US"/>
+        </w:rPr>
+        <w:t>: Public-facing dashboard for tracking product journeys.</w:t>
+      </w:r>
+    </w:p>
+    <w:p>
+      <w:pPr>
+        <w:pStyle w:val="ListParagraph"/>
+        <w:spacing w:before="240" w:beforeAutospacing="off" w:after="240" w:afterAutospacing="off"/>
+        <w:ind w:left="720"/>
+        <w:rPr>
+          <w:rFonts w:ascii="Aptos" w:hAnsi="Aptos" w:eastAsia="Aptos" w:cs="Aptos"/>
+          <w:noProof w:val="0"/>
+          <w:color w:val="auto"/>
+          <w:sz w:val="24"/>
+          <w:szCs w:val="24"/>
+          <w:lang w:val="en-US"/>
+        </w:rPr>
+      </w:pPr>
     </w:p>
     <w:p>
       <w:pPr>
@@ -2682,7 +2447,29 @@
           <w:szCs w:val="24"/>
           <w:lang w:val="en-US"/>
         </w:rPr>
-        <w:t>Our blockchain-based agricultural broker will:</w:t>
+        <w:t xml:space="preserve">Our blockchain-based </w:t>
+      </w:r>
+      <w:r>
+        <w:rPr>
+          <w:rFonts w:ascii="Aptos" w:hAnsi="Aptos" w:eastAsia="Aptos" w:cs="Aptos"/>
+          <w:noProof w:val="0"/>
+          <w:color w:val="auto"/>
+          <w:sz w:val="24"/>
+          <w:szCs w:val="24"/>
+          <w:lang w:val="en-US"/>
+        </w:rPr>
+        <w:t>transparency solution</w:t>
+      </w:r>
+      <w:r>
+        <w:rPr>
+          <w:rFonts w:ascii="Aptos" w:hAnsi="Aptos" w:eastAsia="Aptos" w:cs="Aptos"/>
+          <w:noProof w:val="0"/>
+          <w:color w:val="auto"/>
+          <w:sz w:val="24"/>
+          <w:szCs w:val="24"/>
+          <w:lang w:val="en-US"/>
+        </w:rPr>
+        <w:t xml:space="preserve"> will:</w:t>
       </w:r>
     </w:p>
     <w:p>
@@ -2694,81 +2481,53 @@
         </w:numPr>
         <w:spacing w:before="240" w:beforeAutospacing="off" w:after="240" w:afterAutospacing="off"/>
         <w:rPr>
-          <w:rFonts w:ascii="Aptos" w:hAnsi="Aptos" w:eastAsia="Aptos" w:cs="Aptos"/>
-          <w:noProof w:val="0"/>
-          <w:color w:val="auto"/>
-          <w:sz w:val="24"/>
-          <w:szCs w:val="24"/>
-          <w:lang w:val="en-US"/>
-        </w:rPr>
-      </w:pPr>
-      <w:r>
-        <w:rPr>
-          <w:rFonts w:ascii="Aptos" w:hAnsi="Aptos" w:eastAsia="Aptos" w:cs="Aptos"/>
-          <w:b w:val="1"/>
-          <w:bCs w:val="1"/>
-          <w:noProof w:val="0"/>
-          <w:color w:val="auto"/>
-          <w:sz w:val="24"/>
-          <w:szCs w:val="24"/>
-          <w:lang w:val="en-US"/>
-        </w:rPr>
-        <w:t>Enhance Efficiency:</w:t>
-      </w:r>
-      <w:r>
-        <w:rPr>
-          <w:rFonts w:ascii="Aptos" w:hAnsi="Aptos" w:eastAsia="Aptos" w:cs="Aptos"/>
-          <w:noProof w:val="0"/>
-          <w:color w:val="auto"/>
-          <w:sz w:val="24"/>
-          <w:szCs w:val="24"/>
-          <w:lang w:val="en-US"/>
-        </w:rPr>
-        <w:t xml:space="preserve"> Automating transactions and </w:t>
-      </w:r>
-      <w:r>
-        <w:rPr>
-          <w:rFonts w:ascii="Aptos" w:hAnsi="Aptos" w:eastAsia="Aptos" w:cs="Aptos"/>
-          <w:noProof w:val="0"/>
-          <w:color w:val="auto"/>
-          <w:sz w:val="24"/>
-          <w:szCs w:val="24"/>
-          <w:lang w:val="en-US"/>
-        </w:rPr>
-        <w:t>eliminating</w:t>
-      </w:r>
-      <w:r>
-        <w:rPr>
-          <w:rFonts w:ascii="Aptos" w:hAnsi="Aptos" w:eastAsia="Aptos" w:cs="Aptos"/>
-          <w:noProof w:val="0"/>
-          <w:color w:val="auto"/>
-          <w:sz w:val="24"/>
-          <w:szCs w:val="24"/>
-          <w:lang w:val="en-US"/>
-        </w:rPr>
-        <w:t xml:space="preserve"> </w:t>
-      </w:r>
-      <w:r>
-        <w:rPr>
-          <w:rFonts w:ascii="Aptos" w:hAnsi="Aptos" w:eastAsia="Aptos" w:cs="Aptos"/>
-          <w:noProof w:val="0"/>
-          <w:color w:val="auto"/>
-          <w:sz w:val="24"/>
-          <w:szCs w:val="24"/>
-          <w:lang w:val="en-US"/>
-        </w:rPr>
-        <w:t>middlemen</w:t>
-      </w:r>
-      <w:r>
-        <w:rPr>
-          <w:rFonts w:ascii="Aptos" w:hAnsi="Aptos" w:eastAsia="Aptos" w:cs="Aptos"/>
-          <w:noProof w:val="0"/>
-          <w:color w:val="auto"/>
-          <w:sz w:val="24"/>
-          <w:szCs w:val="24"/>
-          <w:lang w:val="en-US"/>
-        </w:rPr>
-        <w:t>.</w:t>
+          <w:rFonts w:ascii="system-ui" w:hAnsi="system-ui" w:eastAsia="system-ui" w:cs="system-ui"/>
+          <w:b w:val="0"/>
+          <w:bCs w:val="0"/>
+          <w:i w:val="0"/>
+          <w:iCs w:val="0"/>
+          <w:caps w:val="0"/>
+          <w:smallCaps w:val="0"/>
+          <w:noProof w:val="0"/>
+          <w:color w:val="F8FAFF"/>
+          <w:sz w:val="24"/>
+          <w:szCs w:val="24"/>
+          <w:lang w:val="en-US"/>
+        </w:rPr>
+      </w:pPr>
+      <w:r>
+        <w:rPr>
+          <w:rFonts w:ascii="system-ui" w:hAnsi="system-ui" w:eastAsia="system-ui" w:cs="system-ui"/>
+          <w:b w:val="0"/>
+          <w:bCs w:val="0"/>
+          <w:i w:val="0"/>
+          <w:iCs w:val="0"/>
+          <w:caps w:val="0"/>
+          <w:smallCaps w:val="0"/>
+          <w:noProof w:val="0"/>
+          <w:color w:val="auto"/>
+          <w:sz w:val="24"/>
+          <w:szCs w:val="24"/>
+          <w:lang w:val="en-US"/>
+        </w:rPr>
+        <w:t>Enhance Traceability</w:t>
+      </w:r>
+      <w:r>
+        <w:rPr>
+          <w:rFonts w:ascii="system-ui" w:hAnsi="system-ui" w:eastAsia="system-ui" w:cs="system-ui"/>
+          <w:b w:val="0"/>
+          <w:bCs w:val="0"/>
+          <w:i w:val="0"/>
+          <w:iCs w:val="0"/>
+          <w:caps w:val="0"/>
+          <w:smallCaps w:val="0"/>
+          <w:noProof w:val="0"/>
+          <w:color w:val="auto"/>
+          <w:sz w:val="24"/>
+          <w:szCs w:val="24"/>
+          <w:lang w:val="en-US"/>
+        </w:rPr>
+        <w:t>: Consumers can verify product origins and journeys.</w:t>
       </w:r>
     </w:p>
     <w:p>
@@ -2778,39 +2537,14 @@
           <w:ilvl w:val="0"/>
           <w:numId w:val="47"/>
         </w:numPr>
-        <w:spacing w:before="240" w:beforeAutospacing="off" w:after="240" w:afterAutospacing="off"/>
-        <w:rPr>
-          <w:rFonts w:ascii="Aptos" w:hAnsi="Aptos" w:eastAsia="Aptos" w:cs="Aptos"/>
-          <w:noProof w:val="0"/>
-          <w:color w:val="auto"/>
-          <w:sz w:val="24"/>
-          <w:szCs w:val="24"/>
-          <w:lang w:val="en-US"/>
-        </w:rPr>
-      </w:pPr>
-      <w:r>
-        <w:rPr>
-          <w:rFonts w:ascii="Aptos" w:hAnsi="Aptos" w:eastAsia="Aptos" w:cs="Aptos"/>
-          <w:b w:val="1"/>
-          <w:bCs w:val="1"/>
-          <w:noProof w:val="0"/>
-          <w:color w:val="auto"/>
-          <w:sz w:val="24"/>
-          <w:szCs w:val="24"/>
-          <w:lang w:val="en-US"/>
-        </w:rPr>
-        <w:t>Increase Farmer Incomes:</w:t>
-      </w:r>
-      <w:r>
-        <w:rPr>
-          <w:rFonts w:ascii="Aptos" w:hAnsi="Aptos" w:eastAsia="Aptos" w:cs="Aptos"/>
-          <w:noProof w:val="0"/>
-          <w:color w:val="auto"/>
-          <w:sz w:val="24"/>
-          <w:szCs w:val="24"/>
-          <w:lang w:val="en-US"/>
-        </w:rPr>
-        <w:t xml:space="preserve"> Ensuring fair pricing and instant payments.</w:t>
+        <w:rPr>
+          <w:sz w:val="24"/>
+          <w:szCs w:val="24"/>
+        </w:rPr>
+      </w:pPr>
+      <w:r>
+        <w:rPr/>
+        <w:t>Improve Transparency: All stakeholders can access reliable information about product authenticity.</w:t>
       </w:r>
     </w:p>
     <w:p>
@@ -2820,86 +2554,31 @@
           <w:ilvl w:val="0"/>
           <w:numId w:val="47"/>
         </w:numPr>
-        <w:spacing w:before="240" w:beforeAutospacing="off" w:after="240" w:afterAutospacing="off"/>
-        <w:rPr>
-          <w:rFonts w:ascii="Aptos" w:hAnsi="Aptos" w:eastAsia="Aptos" w:cs="Aptos"/>
-          <w:noProof w:val="0"/>
-          <w:color w:val="auto"/>
-          <w:sz w:val="24"/>
-          <w:szCs w:val="24"/>
-          <w:lang w:val="en-US"/>
-        </w:rPr>
-      </w:pPr>
-      <w:r>
-        <w:rPr>
-          <w:rFonts w:ascii="Aptos" w:hAnsi="Aptos" w:eastAsia="Aptos" w:cs="Aptos"/>
-          <w:b w:val="1"/>
-          <w:bCs w:val="1"/>
-          <w:noProof w:val="0"/>
-          <w:color w:val="auto"/>
-          <w:sz w:val="24"/>
-          <w:szCs w:val="24"/>
-          <w:lang w:val="en-US"/>
-        </w:rPr>
-        <w:t>Build Trust:</w:t>
-      </w:r>
-      <w:r>
-        <w:rPr>
-          <w:rFonts w:ascii="Aptos" w:hAnsi="Aptos" w:eastAsia="Aptos" w:cs="Aptos"/>
-          <w:noProof w:val="0"/>
-          <w:color w:val="auto"/>
-          <w:sz w:val="24"/>
-          <w:szCs w:val="24"/>
-          <w:lang w:val="en-US"/>
-        </w:rPr>
-        <w:t xml:space="preserve"> Providing transparency for all supply chain participants.</w:t>
+        <w:rPr>
+          <w:sz w:val="24"/>
+          <w:szCs w:val="24"/>
+        </w:rPr>
+      </w:pPr>
+      <w:r>
+        <w:rPr/>
+        <w:t>Increase Market Accessibility: Farmers can connect with buyers more easily .</w:t>
       </w:r>
     </w:p>
     <w:p>
       <w:pPr>
         <w:pStyle w:val="ListParagraph"/>
-        <w:numPr>
-          <w:ilvl w:val="0"/>
-          <w:numId w:val="47"/>
-        </w:numPr>
-        <w:spacing w:before="240" w:beforeAutospacing="off" w:after="240" w:afterAutospacing="off"/>
-        <w:rPr>
-          <w:rFonts w:ascii="Aptos" w:hAnsi="Aptos" w:eastAsia="Aptos" w:cs="Aptos"/>
-          <w:noProof w:val="0"/>
-          <w:color w:val="auto"/>
-          <w:sz w:val="24"/>
-          <w:szCs w:val="24"/>
-          <w:lang w:val="en-US"/>
-        </w:rPr>
-      </w:pPr>
-      <w:r>
-        <w:rPr>
-          <w:rFonts w:ascii="Aptos" w:hAnsi="Aptos" w:eastAsia="Aptos" w:cs="Aptos"/>
-          <w:b w:val="1"/>
-          <w:bCs w:val="1"/>
-          <w:noProof w:val="0"/>
-          <w:color w:val="auto"/>
-          <w:sz w:val="24"/>
-          <w:szCs w:val="24"/>
-          <w:lang w:val="en-US"/>
-        </w:rPr>
-        <w:t>Improve Market Accessibility:</w:t>
-      </w:r>
-      <w:r>
-        <w:rPr>
-          <w:rFonts w:ascii="Aptos" w:hAnsi="Aptos" w:eastAsia="Aptos" w:cs="Aptos"/>
-          <w:noProof w:val="0"/>
-          <w:color w:val="auto"/>
-          <w:sz w:val="24"/>
-          <w:szCs w:val="24"/>
-          <w:lang w:val="en-US"/>
-        </w:rPr>
-        <w:t xml:space="preserve"> Enabling farmers and buyers to connect without existing networks.</w:t>
-      </w:r>
+        <w:ind w:left="720"/>
+        <w:rPr>
+          <w:sz w:val="24"/>
+          <w:szCs w:val="24"/>
+        </w:rPr>
+      </w:pPr>
     </w:p>
     <w:p>
       <w:pPr>
+        <w:pStyle w:val="Normal"/>
         <w:spacing w:before="240" w:beforeAutospacing="off" w:after="240" w:afterAutospacing="off"/>
+        <w:ind w:left="0"/>
         <w:rPr>
           <w:rFonts w:ascii="Aptos" w:hAnsi="Aptos" w:eastAsia="Aptos" w:cs="Aptos"/>
           <w:noProof w:val="0"/>

</xml_diff>